<commit_message>
podeseni citati donekle, napisan deo za ecommerce,prebaceno  word document format
</commit_message>
<xml_diff>
--- a/E2_119_2018_Jovica_Cubric_Master_Rad_stari.docx
+++ b/E2_119_2018_Jovica_Cubric_Master_Rad_stari.docx
@@ -38,9 +38,6 @@
       </w:r>
     </w:p>
     <w:p>
-      <w:pPr>
-        <w:pStyle w:val="Heading1"/>
-      </w:pPr>
       <w:bookmarkStart w:id="0" w:name="_GoBack"/>
       <w:bookmarkEnd w:id="0"/>
     </w:p>
@@ -267,6 +264,7 @@
   <w:style w:type="character" w:default="1" w:styleId="DefaultParagraphFont">
     <w:name w:val="Default Paragraph Font"/>
     <w:uiPriority w:val="1"/>
+    <w:semiHidden/>
     <w:unhideWhenUsed/>
   </w:style>
   <w:style w:type="table" w:default="1" w:styleId="TableNormal">
@@ -578,6 +576,7 @@
   <w:style w:type="character" w:default="1" w:styleId="DefaultParagraphFont">
     <w:name w:val="Default Paragraph Font"/>
     <w:uiPriority w:val="1"/>
+    <w:semiHidden/>
     <w:unhideWhenUsed/>
   </w:style>
   <w:style w:type="table" w:default="1" w:styleId="TableNormal">
@@ -966,7 +965,7 @@
 </file>
 
 <file path=customXml/itemProps1.xml><?xml version="1.0" encoding="utf-8"?>
-<ds:datastoreItem xmlns:ds="http://schemas.openxmlformats.org/officeDocument/2006/customXml" ds:itemID="{3D4D920C-2F75-4BD6-A313-28DFCFC505B0}">
+<ds:datastoreItem xmlns:ds="http://schemas.openxmlformats.org/officeDocument/2006/customXml" ds:itemID="{B0EB8802-F39A-4014-AABB-73063B1C8455}">
   <ds:schemaRefs>
     <ds:schemaRef ds:uri="http://schemas.openxmlformats.org/officeDocument/2006/bibliography"/>
   </ds:schemaRefs>

</xml_diff>